<commit_message>
Update files in dossier stage
</commit_message>
<xml_diff>
--- a/Dossier Stage/Journal de bord de stage chez Adigit anthony marais.docx
+++ b/Dossier Stage/Journal de bord de stage chez Adigit anthony marais.docx
@@ -1690,7 +1690,9 @@
         </w:rPr>
       </w:pPr>
       <w:r>
-        <w:rPr/>
+        <w:rPr>
+          <w:lang w:val="fr-FR"/>
+        </w:rPr>
       </w:r>
     </w:p>
     <w:p>
@@ -1717,7 +1719,9 @@
         </w:rPr>
       </w:pPr>
       <w:r>
-        <w:rPr/>
+        <w:rPr>
+          <w:lang w:val="fr-FR"/>
+        </w:rPr>
       </w:r>
     </w:p>
     <w:p>
@@ -1744,7 +1748,9 @@
         </w:rPr>
       </w:pPr>
       <w:r>
-        <w:rPr/>
+        <w:rPr>
+          <w:lang w:val="fr-FR"/>
+        </w:rPr>
       </w:r>
     </w:p>
     <w:p>
@@ -1771,7 +1777,9 @@
         </w:rPr>
       </w:pPr>
       <w:r>
-        <w:rPr/>
+        <w:rPr>
+          <w:lang w:val="fr-FR"/>
+        </w:rPr>
       </w:r>
     </w:p>
     <w:p>
@@ -1798,20 +1806,62 @@
         </w:rPr>
       </w:pPr>
       <w:r>
-        <w:rPr/>
-      </w:r>
-    </w:p>
-    <w:p>
-      <w:pPr>
-        <w:pStyle w:val="Normal"/>
-        <w:bidi w:val="0"/>
-        <w:jc w:val="left"/>
-        <w:rPr>
-          <w:lang w:val="fr-FR"/>
-        </w:rPr>
-      </w:pPr>
-      <w:r>
-        <w:rPr/>
+        <w:rPr>
+          <w:lang w:val="fr-FR"/>
+        </w:rPr>
+      </w:r>
+    </w:p>
+    <w:p>
+      <w:pPr>
+        <w:pStyle w:val="Normal"/>
+        <w:bidi w:val="0"/>
+        <w:jc w:val="left"/>
+        <w:rPr>
+          <w:lang w:val="fr-FR"/>
+        </w:rPr>
+      </w:pPr>
+      <w:r>
+        <w:rPr>
+          <w:lang w:val="fr-FR"/>
+        </w:rPr>
+        <w:t xml:space="preserve"> </w:t>
+      </w:r>
+      <w:r>
+        <w:rPr>
+          <w:lang w:val="fr-FR"/>
+        </w:rPr>
+        <w:t>Reprise des leçon sur Microsoft lean de la Power Platform en particulier la Power Apps</w:t>
+      </w:r>
+    </w:p>
+    <w:p>
+      <w:pPr>
+        <w:pStyle w:val="Normal"/>
+        <w:bidi w:val="0"/>
+        <w:jc w:val="left"/>
+        <w:rPr>
+          <w:lang w:val="fr-FR"/>
+        </w:rPr>
+      </w:pPr>
+      <w:r>
+        <w:rPr>
+          <w:lang w:val="fr-FR"/>
+        </w:rPr>
+      </w:r>
+    </w:p>
+    <w:p>
+      <w:pPr>
+        <w:pStyle w:val="Normal"/>
+        <w:bidi w:val="0"/>
+        <w:jc w:val="left"/>
+        <w:rPr>
+          <w:lang w:val="fr-FR"/>
+        </w:rPr>
+      </w:pPr>
+      <w:r>
+        <w:rPr>
+          <w:lang w:val="fr-FR"/>
+        </w:rPr>
+        <w:t>Analyse des besoins sur les potentiels futur demande client pour établir les futur cahiers des charges</w:t>
       </w:r>
     </w:p>
     <w:p>
@@ -1969,8 +2019,10 @@
     <w:qFormat/>
     <w:pPr>
       <w:widowControl w:val="false"/>
+      <w:suppressAutoHyphens w:val="true"/>
       <w:bidi w:val="0"/>
-      <w:spacing w:lineRule="auto" w:line="276"/>
+      <w:spacing w:lineRule="auto" w:line="276" w:before="0" w:after="0"/>
+      <w:jc w:val="left"/>
     </w:pPr>
     <w:rPr>
       <w:rFonts w:ascii="Arial" w:hAnsi="Arial" w:eastAsia="Arial" w:cs="Arial"/>

</xml_diff>

<commit_message>
add files blockchain code academy
</commit_message>
<xml_diff>
--- a/Dossier Stage/Journal de bord de stage chez Adigit anthony marais.docx
+++ b/Dossier Stage/Journal de bord de stage chez Adigit anthony marais.docx
@@ -2686,7 +2686,10 @@
         </w:rPr>
       </w:pPr>
       <w:r>
-        <w:rPr/>
+        <w:rPr>
+          <w:sz w:val="22"/>
+          <w:szCs w:val="22"/>
+        </w:rPr>
       </w:r>
     </w:p>
     <w:p>
@@ -2714,7 +2717,10 @@
         </w:rPr>
       </w:pPr>
       <w:r>
-        <w:rPr/>
+        <w:rPr>
+          <w:sz w:val="22"/>
+          <w:szCs w:val="22"/>
+        </w:rPr>
       </w:r>
     </w:p>
     <w:p>
@@ -2758,7 +2764,10 @@
         </w:rPr>
       </w:pPr>
       <w:r>
-        <w:rPr/>
+        <w:rPr>
+          <w:sz w:val="22"/>
+          <w:szCs w:val="22"/>
+        </w:rPr>
       </w:r>
     </w:p>
     <w:p>
@@ -2786,7 +2795,10 @@
         </w:rPr>
       </w:pPr>
       <w:r>
-        <w:rPr/>
+        <w:rPr>
+          <w:sz w:val="22"/>
+          <w:szCs w:val="22"/>
+        </w:rPr>
       </w:r>
     </w:p>
     <w:p>
@@ -2814,23 +2826,26 @@
         </w:rPr>
       </w:pPr>
       <w:r>
-        <w:rPr/>
-      </w:r>
-    </w:p>
-    <w:p>
-      <w:pPr>
-        <w:pStyle w:val="Normal"/>
-        <w:rPr>
-          <w:sz w:val="22"/>
-          <w:szCs w:val="22"/>
-        </w:rPr>
-      </w:pPr>
-      <w:r>
-        <w:rPr>
-          <w:sz w:val="22"/>
-          <w:szCs w:val="22"/>
-        </w:rPr>
-        <w:t>reprise de la rédaction du rapport de stage</w:t>
+        <w:rPr>
+          <w:sz w:val="22"/>
+          <w:szCs w:val="22"/>
+        </w:rPr>
+      </w:r>
+    </w:p>
+    <w:p>
+      <w:pPr>
+        <w:pStyle w:val="Normal"/>
+        <w:rPr>
+          <w:sz w:val="22"/>
+          <w:szCs w:val="22"/>
+        </w:rPr>
+      </w:pPr>
+      <w:r>
+        <w:rPr>
+          <w:sz w:val="22"/>
+          <w:szCs w:val="22"/>
+        </w:rPr>
+        <w:t>reprise des leçon microsoft learn pour le chellenge power community</w:t>
       </w:r>
     </w:p>
     <w:sectPr>

</xml_diff>